<commit_message>
Update changes on PROJECTS.docx and index.html and modify profile2.png
</commit_message>
<xml_diff>
--- a/PROJECTS.docx
+++ b/PROJECTS.docx
@@ -21,8 +21,122 @@
           <w:szCs w:val="40"/>
           <w:u w:val="single"/>
         </w:rPr>
+        <w:t xml:space="preserve">MY </w:t>
+      </w:r>
+      <w:r>
+        <w:rPr>
+          <w:b/>
+          <w:bCs/>
+          <w:sz w:val="40"/>
+          <w:szCs w:val="40"/>
+          <w:u w:val="single"/>
+        </w:rPr>
         <w:t>PROJECTS</w:t>
       </w:r>
+    </w:p>
+    <w:p>
+      <w:pPr>
+        <w:rPr>
+          <w:i/>
+          <w:iCs/>
+          <w:u w:val="single"/>
+        </w:rPr>
+      </w:pPr>
+      <w:r>
+        <w:rPr>
+          <w:i/>
+          <w:iCs/>
+          <w:u w:val="single"/>
+        </w:rPr>
+        <w:t>My Portfolio</w:t>
+      </w:r>
+    </w:p>
+    <w:p>
+      <w:r>
+        <w:t>This portfolio</w:t>
+      </w:r>
+      <w:r>
+        <w:t xml:space="preserve"> which was used to get to this project section</w:t>
+      </w:r>
+      <w:r>
+        <w:t xml:space="preserve"> is part of my projects.</w:t>
+      </w:r>
+      <w:r>
+        <w:t xml:space="preserve"> </w:t>
+      </w:r>
+      <w:r>
+        <w:t>It is used to display all my experiences and acts as my resume. It showcases use of HTML5 and CSS basics.</w:t>
+      </w:r>
+    </w:p>
+    <w:p>
+      <w:pPr>
+        <w:rPr>
+          <w:i/>
+          <w:iCs/>
+          <w:u w:val="single"/>
+        </w:rPr>
+      </w:pPr>
+      <w:r>
+        <w:rPr>
+          <w:i/>
+          <w:iCs/>
+          <w:u w:val="single"/>
+        </w:rPr>
+        <w:t>Technologies Used</w:t>
+      </w:r>
+    </w:p>
+    <w:p>
+      <w:pPr>
+        <w:pStyle w:val="ListParagraph"/>
+        <w:numPr>
+          <w:ilvl w:val="0"/>
+          <w:numId w:val="6"/>
+        </w:numPr>
+      </w:pPr>
+      <w:r>
+        <w:t>HTML</w:t>
+      </w:r>
+    </w:p>
+    <w:p>
+      <w:pPr>
+        <w:pStyle w:val="ListParagraph"/>
+        <w:numPr>
+          <w:ilvl w:val="0"/>
+          <w:numId w:val="6"/>
+        </w:numPr>
+      </w:pPr>
+      <w:r>
+        <w:t>CSS</w:t>
+      </w:r>
+    </w:p>
+    <w:p>
+      <w:pPr>
+        <w:pStyle w:val="ListParagraph"/>
+        <w:numPr>
+          <w:ilvl w:val="0"/>
+          <w:numId w:val="6"/>
+        </w:numPr>
+      </w:pPr>
+      <w:r>
+        <w:t>Microsoft word</w:t>
+      </w:r>
+    </w:p>
+    <w:p>
+      <w:pPr>
+        <w:pStyle w:val="ListParagraph"/>
+        <w:numPr>
+          <w:ilvl w:val="0"/>
+          <w:numId w:val="6"/>
+        </w:numPr>
+      </w:pPr>
+      <w:r>
+        <w:t>Git hosting</w:t>
+      </w:r>
+    </w:p>
+    <w:p>
+      <w:pPr>
+        <w:pStyle w:val="ListParagraph"/>
+      </w:pPr>
     </w:p>
     <w:p>
       <w:pPr>
@@ -150,12 +264,9 @@
           <w:rPr>
             <w:rStyle w:val="Hyperlink"/>
           </w:rPr>
-          <w:t>Fast Fibers Website</w:t>
+          <w:t>fastfibres.com</w:t>
         </w:r>
       </w:hyperlink>
-      <w:r>
-        <w:t xml:space="preserve"> .</w:t>
-      </w:r>
     </w:p>
     <w:p>
       <w:pPr>
@@ -186,10 +297,7 @@
     </w:p>
     <w:p>
       <w:r>
-        <w:t>It allows customers to browse collections, place orders, and request personalized items directly</w:t>
-      </w:r>
-      <w:r>
-        <w:t>.</w:t>
+        <w:t>It allows customers to browse collections, place orders, and request personalized items directly.</w:t>
       </w:r>
     </w:p>
     <w:p>
@@ -254,6 +362,7 @@
         </w:numPr>
       </w:pPr>
       <w:r>
+        <w:lastRenderedPageBreak/>
         <w:t>Hosting on Git-</w:t>
       </w:r>
       <w:r>
@@ -266,12 +375,276 @@
       </w:r>
       <w:proofErr w:type="spellStart"/>
       <w:r>
-        <w:t>Github</w:t>
+        <w:t>Gi</w:t>
+      </w:r>
+      <w:r>
+        <w:t>thub</w:t>
       </w:r>
       <w:proofErr w:type="spellEnd"/>
       <w:r>
         <w:t>:</w:t>
       </w:r>
+    </w:p>
+    <w:p>
+      <w:pPr>
+        <w:rPr>
+          <w:i/>
+          <w:iCs/>
+          <w:u w:val="single"/>
+        </w:rPr>
+      </w:pPr>
+      <w:r>
+        <w:rPr>
+          <w:i/>
+          <w:iCs/>
+          <w:u w:val="single"/>
+        </w:rPr>
+        <w:t>SkillTrackAI</w:t>
+      </w:r>
+    </w:p>
+    <w:p>
+      <w:r>
+        <w:t>SkillTrackAI is a website created to assist learners to track their learning progress and make consistency easier.</w:t>
+      </w:r>
+    </w:p>
+    <w:p>
+      <w:r>
+        <w:t>This website depicts a full stack website with the use of both backend and frontend for user sign in and use of the home page.</w:t>
+      </w:r>
+    </w:p>
+    <w:p/>
+    <w:p>
+      <w:pPr>
+        <w:rPr>
+          <w:i/>
+          <w:iCs/>
+          <w:u w:val="single"/>
+        </w:rPr>
+      </w:pPr>
+      <w:r>
+        <w:rPr>
+          <w:i/>
+          <w:iCs/>
+          <w:u w:val="single"/>
+        </w:rPr>
+        <w:t>Technologies used</w:t>
+      </w:r>
+    </w:p>
+    <w:p>
+      <w:pPr>
+        <w:pStyle w:val="ListParagraph"/>
+        <w:rPr>
+          <w:b/>
+          <w:bCs/>
+        </w:rPr>
+      </w:pPr>
+      <w:r>
+        <w:rPr>
+          <w:b/>
+          <w:bCs/>
+        </w:rPr>
+        <w:t>1. Frontend</w:t>
+      </w:r>
+    </w:p>
+    <w:p>
+      <w:pPr>
+        <w:pStyle w:val="ListParagraph"/>
+        <w:numPr>
+          <w:ilvl w:val="0"/>
+          <w:numId w:val="3"/>
+        </w:numPr>
+      </w:pPr>
+      <w:r>
+        <w:rPr>
+          <w:b/>
+          <w:bCs/>
+        </w:rPr>
+        <w:t xml:space="preserve">HTML5 </w:t>
+      </w:r>
+    </w:p>
+    <w:p>
+      <w:pPr>
+        <w:pStyle w:val="ListParagraph"/>
+        <w:numPr>
+          <w:ilvl w:val="0"/>
+          <w:numId w:val="3"/>
+        </w:numPr>
+      </w:pPr>
+      <w:r>
+        <w:rPr>
+          <w:b/>
+          <w:bCs/>
+        </w:rPr>
+        <w:t>CSS</w:t>
+      </w:r>
+    </w:p>
+    <w:p>
+      <w:pPr>
+        <w:pStyle w:val="ListParagraph"/>
+        <w:numPr>
+          <w:ilvl w:val="0"/>
+          <w:numId w:val="3"/>
+        </w:numPr>
+      </w:pPr>
+      <w:r>
+        <w:rPr>
+          <w:b/>
+          <w:bCs/>
+        </w:rPr>
+        <w:t>JavaScript</w:t>
+      </w:r>
+    </w:p>
+    <w:p>
+      <w:pPr>
+        <w:pStyle w:val="ListParagraph"/>
+      </w:pPr>
+    </w:p>
+    <w:p>
+      <w:pPr>
+        <w:pStyle w:val="ListParagraph"/>
+        <w:rPr>
+          <w:b/>
+          <w:bCs/>
+        </w:rPr>
+      </w:pPr>
+      <w:r>
+        <w:rPr>
+          <w:b/>
+          <w:bCs/>
+        </w:rPr>
+        <w:t>2. Backend</w:t>
+      </w:r>
+    </w:p>
+    <w:p>
+      <w:pPr>
+        <w:pStyle w:val="ListParagraph"/>
+        <w:numPr>
+          <w:ilvl w:val="0"/>
+          <w:numId w:val="3"/>
+        </w:numPr>
+      </w:pPr>
+      <w:r>
+        <w:rPr>
+          <w:b/>
+          <w:bCs/>
+        </w:rPr>
+        <w:t>Node.js</w:t>
+      </w:r>
+      <w:r>
+        <w:t xml:space="preserve"> </w:t>
+      </w:r>
+      <w:r>
+        <w:t>-</w:t>
+      </w:r>
+      <w:r>
+        <w:t xml:space="preserve"> server-side runtime for JavaScript.</w:t>
+      </w:r>
+    </w:p>
+    <w:p>
+      <w:pPr>
+        <w:pStyle w:val="ListParagraph"/>
+        <w:numPr>
+          <w:ilvl w:val="0"/>
+          <w:numId w:val="3"/>
+        </w:numPr>
+      </w:pPr>
+      <w:r>
+        <w:rPr>
+          <w:b/>
+          <w:bCs/>
+        </w:rPr>
+        <w:t>Express.js</w:t>
+      </w:r>
+      <w:r>
+        <w:t xml:space="preserve"> </w:t>
+      </w:r>
+      <w:r>
+        <w:t>-</w:t>
+      </w:r>
+      <w:r>
+        <w:t xml:space="preserve"> web framework to handle routes and APIs.</w:t>
+      </w:r>
+    </w:p>
+    <w:p>
+      <w:pPr>
+        <w:pStyle w:val="ListParagraph"/>
+        <w:numPr>
+          <w:ilvl w:val="0"/>
+          <w:numId w:val="3"/>
+        </w:numPr>
+      </w:pPr>
+      <w:r>
+        <w:rPr>
+          <w:b/>
+          <w:bCs/>
+        </w:rPr>
+        <w:t xml:space="preserve">REST API </w:t>
+      </w:r>
+      <w:r>
+        <w:t>- to communicate between frontend and backend.</w:t>
+      </w:r>
+    </w:p>
+    <w:p>
+      <w:pPr>
+        <w:pStyle w:val="ListParagraph"/>
+        <w:numPr>
+          <w:ilvl w:val="0"/>
+          <w:numId w:val="3"/>
+        </w:numPr>
+      </w:pPr>
+      <w:r>
+        <w:rPr>
+          <w:b/>
+          <w:bCs/>
+        </w:rPr>
+        <w:t>Database</w:t>
+      </w:r>
+      <w:r>
+        <w:t xml:space="preserve"> </w:t>
+      </w:r>
+      <w:r>
+        <w:t>-</w:t>
+      </w:r>
+      <w:r>
+        <w:t xml:space="preserve"> storing user data and skill progress:</w:t>
+      </w:r>
+    </w:p>
+    <w:p>
+      <w:pPr>
+        <w:pStyle w:val="ListParagraph"/>
+        <w:numPr>
+          <w:ilvl w:val="0"/>
+          <w:numId w:val="3"/>
+        </w:numPr>
+      </w:pPr>
+      <w:r>
+        <w:rPr>
+          <w:b/>
+          <w:bCs/>
+        </w:rPr>
+        <w:t>MongoDB</w:t>
+      </w:r>
+    </w:p>
+    <w:p>
+      <w:r>
+        <w:t xml:space="preserve">Check it out on </w:t>
+      </w:r>
+      <w:r>
+        <w:t>GitHub:</w:t>
+      </w:r>
+      <w:r>
+        <w:t xml:space="preserve"> </w:t>
+      </w:r>
+      <w:hyperlink r:id="rId6" w:history="1">
+        <w:r>
+          <w:rPr>
+            <w:rStyle w:val="Hyperlink"/>
+            <w:b/>
+            <w:bCs/>
+          </w:rPr>
+          <w:t>https://eunice-ctrlz.github.io/SkillTrackAI/</w:t>
+        </w:r>
+      </w:hyperlink>
     </w:p>
     <w:p>
       <w:pPr>
@@ -565,11 +938,547 @@
       </w:rPr>
     </w:lvl>
   </w:abstractNum>
+  <w:abstractNum w:abstractNumId="2" w15:restartNumberingAfterBreak="0">
+    <w:nsid w:val="493D72EE"/>
+    <w:multiLevelType w:val="multilevel"/>
+    <w:tmpl w:val="C210612A"/>
+    <w:lvl w:ilvl="0">
+      <w:start w:val="1"/>
+      <w:numFmt w:val="bullet"/>
+      <w:lvlText w:val=""/>
+      <w:lvlJc w:val="left"/>
+      <w:pPr>
+        <w:tabs>
+          <w:tab w:val="num" w:pos="720"/>
+        </w:tabs>
+        <w:ind w:left="720" w:hanging="360"/>
+      </w:pPr>
+      <w:rPr>
+        <w:rFonts w:ascii="Symbol" w:hAnsi="Symbol" w:hint="default"/>
+        <w:sz w:val="20"/>
+      </w:rPr>
+    </w:lvl>
+    <w:lvl w:ilvl="1" w:tentative="1">
+      <w:start w:val="1"/>
+      <w:numFmt w:val="bullet"/>
+      <w:lvlText w:val="o"/>
+      <w:lvlJc w:val="left"/>
+      <w:pPr>
+        <w:tabs>
+          <w:tab w:val="num" w:pos="1440"/>
+        </w:tabs>
+        <w:ind w:left="1440" w:hanging="360"/>
+      </w:pPr>
+      <w:rPr>
+        <w:rFonts w:ascii="Courier New" w:hAnsi="Courier New" w:hint="default"/>
+        <w:sz w:val="20"/>
+      </w:rPr>
+    </w:lvl>
+    <w:lvl w:ilvl="2" w:tentative="1">
+      <w:start w:val="1"/>
+      <w:numFmt w:val="bullet"/>
+      <w:lvlText w:val=""/>
+      <w:lvlJc w:val="left"/>
+      <w:pPr>
+        <w:tabs>
+          <w:tab w:val="num" w:pos="2160"/>
+        </w:tabs>
+        <w:ind w:left="2160" w:hanging="360"/>
+      </w:pPr>
+      <w:rPr>
+        <w:rFonts w:ascii="Wingdings" w:hAnsi="Wingdings" w:hint="default"/>
+        <w:sz w:val="20"/>
+      </w:rPr>
+    </w:lvl>
+    <w:lvl w:ilvl="3" w:tentative="1">
+      <w:start w:val="1"/>
+      <w:numFmt w:val="bullet"/>
+      <w:lvlText w:val=""/>
+      <w:lvlJc w:val="left"/>
+      <w:pPr>
+        <w:tabs>
+          <w:tab w:val="num" w:pos="2880"/>
+        </w:tabs>
+        <w:ind w:left="2880" w:hanging="360"/>
+      </w:pPr>
+      <w:rPr>
+        <w:rFonts w:ascii="Wingdings" w:hAnsi="Wingdings" w:hint="default"/>
+        <w:sz w:val="20"/>
+      </w:rPr>
+    </w:lvl>
+    <w:lvl w:ilvl="4" w:tentative="1">
+      <w:start w:val="1"/>
+      <w:numFmt w:val="bullet"/>
+      <w:lvlText w:val=""/>
+      <w:lvlJc w:val="left"/>
+      <w:pPr>
+        <w:tabs>
+          <w:tab w:val="num" w:pos="3600"/>
+        </w:tabs>
+        <w:ind w:left="3600" w:hanging="360"/>
+      </w:pPr>
+      <w:rPr>
+        <w:rFonts w:ascii="Wingdings" w:hAnsi="Wingdings" w:hint="default"/>
+        <w:sz w:val="20"/>
+      </w:rPr>
+    </w:lvl>
+    <w:lvl w:ilvl="5" w:tentative="1">
+      <w:start w:val="1"/>
+      <w:numFmt w:val="bullet"/>
+      <w:lvlText w:val=""/>
+      <w:lvlJc w:val="left"/>
+      <w:pPr>
+        <w:tabs>
+          <w:tab w:val="num" w:pos="4320"/>
+        </w:tabs>
+        <w:ind w:left="4320" w:hanging="360"/>
+      </w:pPr>
+      <w:rPr>
+        <w:rFonts w:ascii="Wingdings" w:hAnsi="Wingdings" w:hint="default"/>
+        <w:sz w:val="20"/>
+      </w:rPr>
+    </w:lvl>
+    <w:lvl w:ilvl="6" w:tentative="1">
+      <w:start w:val="1"/>
+      <w:numFmt w:val="bullet"/>
+      <w:lvlText w:val=""/>
+      <w:lvlJc w:val="left"/>
+      <w:pPr>
+        <w:tabs>
+          <w:tab w:val="num" w:pos="5040"/>
+        </w:tabs>
+        <w:ind w:left="5040" w:hanging="360"/>
+      </w:pPr>
+      <w:rPr>
+        <w:rFonts w:ascii="Wingdings" w:hAnsi="Wingdings" w:hint="default"/>
+        <w:sz w:val="20"/>
+      </w:rPr>
+    </w:lvl>
+    <w:lvl w:ilvl="7" w:tentative="1">
+      <w:start w:val="1"/>
+      <w:numFmt w:val="bullet"/>
+      <w:lvlText w:val=""/>
+      <w:lvlJc w:val="left"/>
+      <w:pPr>
+        <w:tabs>
+          <w:tab w:val="num" w:pos="5760"/>
+        </w:tabs>
+        <w:ind w:left="5760" w:hanging="360"/>
+      </w:pPr>
+      <w:rPr>
+        <w:rFonts w:ascii="Wingdings" w:hAnsi="Wingdings" w:hint="default"/>
+        <w:sz w:val="20"/>
+      </w:rPr>
+    </w:lvl>
+    <w:lvl w:ilvl="8" w:tentative="1">
+      <w:start w:val="1"/>
+      <w:numFmt w:val="bullet"/>
+      <w:lvlText w:val=""/>
+      <w:lvlJc w:val="left"/>
+      <w:pPr>
+        <w:tabs>
+          <w:tab w:val="num" w:pos="6480"/>
+        </w:tabs>
+        <w:ind w:left="6480" w:hanging="360"/>
+      </w:pPr>
+      <w:rPr>
+        <w:rFonts w:ascii="Wingdings" w:hAnsi="Wingdings" w:hint="default"/>
+        <w:sz w:val="20"/>
+      </w:rPr>
+    </w:lvl>
+  </w:abstractNum>
+  <w:abstractNum w:abstractNumId="3" w15:restartNumberingAfterBreak="0">
+    <w:nsid w:val="4F8F638F"/>
+    <w:multiLevelType w:val="multilevel"/>
+    <w:tmpl w:val="41525592"/>
+    <w:lvl w:ilvl="0">
+      <w:start w:val="1"/>
+      <w:numFmt w:val="bullet"/>
+      <w:lvlText w:val=""/>
+      <w:lvlJc w:val="left"/>
+      <w:pPr>
+        <w:tabs>
+          <w:tab w:val="num" w:pos="720"/>
+        </w:tabs>
+        <w:ind w:left="720" w:hanging="360"/>
+      </w:pPr>
+      <w:rPr>
+        <w:rFonts w:ascii="Symbol" w:hAnsi="Symbol" w:hint="default"/>
+        <w:sz w:val="20"/>
+      </w:rPr>
+    </w:lvl>
+    <w:lvl w:ilvl="1">
+      <w:start w:val="1"/>
+      <w:numFmt w:val="bullet"/>
+      <w:lvlText w:val="o"/>
+      <w:lvlJc w:val="left"/>
+      <w:pPr>
+        <w:tabs>
+          <w:tab w:val="num" w:pos="1440"/>
+        </w:tabs>
+        <w:ind w:left="1440" w:hanging="360"/>
+      </w:pPr>
+      <w:rPr>
+        <w:rFonts w:ascii="Courier New" w:hAnsi="Courier New" w:hint="default"/>
+        <w:sz w:val="20"/>
+      </w:rPr>
+    </w:lvl>
+    <w:lvl w:ilvl="2" w:tentative="1">
+      <w:start w:val="1"/>
+      <w:numFmt w:val="bullet"/>
+      <w:lvlText w:val=""/>
+      <w:lvlJc w:val="left"/>
+      <w:pPr>
+        <w:tabs>
+          <w:tab w:val="num" w:pos="2160"/>
+        </w:tabs>
+        <w:ind w:left="2160" w:hanging="360"/>
+      </w:pPr>
+      <w:rPr>
+        <w:rFonts w:ascii="Wingdings" w:hAnsi="Wingdings" w:hint="default"/>
+        <w:sz w:val="20"/>
+      </w:rPr>
+    </w:lvl>
+    <w:lvl w:ilvl="3" w:tentative="1">
+      <w:start w:val="1"/>
+      <w:numFmt w:val="bullet"/>
+      <w:lvlText w:val=""/>
+      <w:lvlJc w:val="left"/>
+      <w:pPr>
+        <w:tabs>
+          <w:tab w:val="num" w:pos="2880"/>
+        </w:tabs>
+        <w:ind w:left="2880" w:hanging="360"/>
+      </w:pPr>
+      <w:rPr>
+        <w:rFonts w:ascii="Wingdings" w:hAnsi="Wingdings" w:hint="default"/>
+        <w:sz w:val="20"/>
+      </w:rPr>
+    </w:lvl>
+    <w:lvl w:ilvl="4" w:tentative="1">
+      <w:start w:val="1"/>
+      <w:numFmt w:val="bullet"/>
+      <w:lvlText w:val=""/>
+      <w:lvlJc w:val="left"/>
+      <w:pPr>
+        <w:tabs>
+          <w:tab w:val="num" w:pos="3600"/>
+        </w:tabs>
+        <w:ind w:left="3600" w:hanging="360"/>
+      </w:pPr>
+      <w:rPr>
+        <w:rFonts w:ascii="Wingdings" w:hAnsi="Wingdings" w:hint="default"/>
+        <w:sz w:val="20"/>
+      </w:rPr>
+    </w:lvl>
+    <w:lvl w:ilvl="5" w:tentative="1">
+      <w:start w:val="1"/>
+      <w:numFmt w:val="bullet"/>
+      <w:lvlText w:val=""/>
+      <w:lvlJc w:val="left"/>
+      <w:pPr>
+        <w:tabs>
+          <w:tab w:val="num" w:pos="4320"/>
+        </w:tabs>
+        <w:ind w:left="4320" w:hanging="360"/>
+      </w:pPr>
+      <w:rPr>
+        <w:rFonts w:ascii="Wingdings" w:hAnsi="Wingdings" w:hint="default"/>
+        <w:sz w:val="20"/>
+      </w:rPr>
+    </w:lvl>
+    <w:lvl w:ilvl="6" w:tentative="1">
+      <w:start w:val="1"/>
+      <w:numFmt w:val="bullet"/>
+      <w:lvlText w:val=""/>
+      <w:lvlJc w:val="left"/>
+      <w:pPr>
+        <w:tabs>
+          <w:tab w:val="num" w:pos="5040"/>
+        </w:tabs>
+        <w:ind w:left="5040" w:hanging="360"/>
+      </w:pPr>
+      <w:rPr>
+        <w:rFonts w:ascii="Wingdings" w:hAnsi="Wingdings" w:hint="default"/>
+        <w:sz w:val="20"/>
+      </w:rPr>
+    </w:lvl>
+    <w:lvl w:ilvl="7" w:tentative="1">
+      <w:start w:val="1"/>
+      <w:numFmt w:val="bullet"/>
+      <w:lvlText w:val=""/>
+      <w:lvlJc w:val="left"/>
+      <w:pPr>
+        <w:tabs>
+          <w:tab w:val="num" w:pos="5760"/>
+        </w:tabs>
+        <w:ind w:left="5760" w:hanging="360"/>
+      </w:pPr>
+      <w:rPr>
+        <w:rFonts w:ascii="Wingdings" w:hAnsi="Wingdings" w:hint="default"/>
+        <w:sz w:val="20"/>
+      </w:rPr>
+    </w:lvl>
+    <w:lvl w:ilvl="8" w:tentative="1">
+      <w:start w:val="1"/>
+      <w:numFmt w:val="bullet"/>
+      <w:lvlText w:val=""/>
+      <w:lvlJc w:val="left"/>
+      <w:pPr>
+        <w:tabs>
+          <w:tab w:val="num" w:pos="6480"/>
+        </w:tabs>
+        <w:ind w:left="6480" w:hanging="360"/>
+      </w:pPr>
+      <w:rPr>
+        <w:rFonts w:ascii="Wingdings" w:hAnsi="Wingdings" w:hint="default"/>
+        <w:sz w:val="20"/>
+      </w:rPr>
+    </w:lvl>
+  </w:abstractNum>
+  <w:abstractNum w:abstractNumId="4" w15:restartNumberingAfterBreak="0">
+    <w:nsid w:val="57F06428"/>
+    <w:multiLevelType w:val="hybridMultilevel"/>
+    <w:tmpl w:val="45D0C4CA"/>
+    <w:lvl w:ilvl="0" w:tplc="04090001">
+      <w:start w:val="1"/>
+      <w:numFmt w:val="bullet"/>
+      <w:lvlText w:val=""/>
+      <w:lvlJc w:val="left"/>
+      <w:pPr>
+        <w:ind w:left="720" w:hanging="360"/>
+      </w:pPr>
+      <w:rPr>
+        <w:rFonts w:ascii="Symbol" w:hAnsi="Symbol" w:hint="default"/>
+      </w:rPr>
+    </w:lvl>
+    <w:lvl w:ilvl="1" w:tplc="04090003" w:tentative="1">
+      <w:start w:val="1"/>
+      <w:numFmt w:val="bullet"/>
+      <w:lvlText w:val="o"/>
+      <w:lvlJc w:val="left"/>
+      <w:pPr>
+        <w:ind w:left="1440" w:hanging="360"/>
+      </w:pPr>
+      <w:rPr>
+        <w:rFonts w:ascii="Courier New" w:hAnsi="Courier New" w:cs="Courier New" w:hint="default"/>
+      </w:rPr>
+    </w:lvl>
+    <w:lvl w:ilvl="2" w:tplc="04090005" w:tentative="1">
+      <w:start w:val="1"/>
+      <w:numFmt w:val="bullet"/>
+      <w:lvlText w:val=""/>
+      <w:lvlJc w:val="left"/>
+      <w:pPr>
+        <w:ind w:left="2160" w:hanging="360"/>
+      </w:pPr>
+      <w:rPr>
+        <w:rFonts w:ascii="Wingdings" w:hAnsi="Wingdings" w:hint="default"/>
+      </w:rPr>
+    </w:lvl>
+    <w:lvl w:ilvl="3" w:tplc="04090001" w:tentative="1">
+      <w:start w:val="1"/>
+      <w:numFmt w:val="bullet"/>
+      <w:lvlText w:val=""/>
+      <w:lvlJc w:val="left"/>
+      <w:pPr>
+        <w:ind w:left="2880" w:hanging="360"/>
+      </w:pPr>
+      <w:rPr>
+        <w:rFonts w:ascii="Symbol" w:hAnsi="Symbol" w:hint="default"/>
+      </w:rPr>
+    </w:lvl>
+    <w:lvl w:ilvl="4" w:tplc="04090003" w:tentative="1">
+      <w:start w:val="1"/>
+      <w:numFmt w:val="bullet"/>
+      <w:lvlText w:val="o"/>
+      <w:lvlJc w:val="left"/>
+      <w:pPr>
+        <w:ind w:left="3600" w:hanging="360"/>
+      </w:pPr>
+      <w:rPr>
+        <w:rFonts w:ascii="Courier New" w:hAnsi="Courier New" w:cs="Courier New" w:hint="default"/>
+      </w:rPr>
+    </w:lvl>
+    <w:lvl w:ilvl="5" w:tplc="04090005" w:tentative="1">
+      <w:start w:val="1"/>
+      <w:numFmt w:val="bullet"/>
+      <w:lvlText w:val=""/>
+      <w:lvlJc w:val="left"/>
+      <w:pPr>
+        <w:ind w:left="4320" w:hanging="360"/>
+      </w:pPr>
+      <w:rPr>
+        <w:rFonts w:ascii="Wingdings" w:hAnsi="Wingdings" w:hint="default"/>
+      </w:rPr>
+    </w:lvl>
+    <w:lvl w:ilvl="6" w:tplc="04090001" w:tentative="1">
+      <w:start w:val="1"/>
+      <w:numFmt w:val="bullet"/>
+      <w:lvlText w:val=""/>
+      <w:lvlJc w:val="left"/>
+      <w:pPr>
+        <w:ind w:left="5040" w:hanging="360"/>
+      </w:pPr>
+      <w:rPr>
+        <w:rFonts w:ascii="Symbol" w:hAnsi="Symbol" w:hint="default"/>
+      </w:rPr>
+    </w:lvl>
+    <w:lvl w:ilvl="7" w:tplc="04090003" w:tentative="1">
+      <w:start w:val="1"/>
+      <w:numFmt w:val="bullet"/>
+      <w:lvlText w:val="o"/>
+      <w:lvlJc w:val="left"/>
+      <w:pPr>
+        <w:ind w:left="5760" w:hanging="360"/>
+      </w:pPr>
+      <w:rPr>
+        <w:rFonts w:ascii="Courier New" w:hAnsi="Courier New" w:cs="Courier New" w:hint="default"/>
+      </w:rPr>
+    </w:lvl>
+    <w:lvl w:ilvl="8" w:tplc="04090005" w:tentative="1">
+      <w:start w:val="1"/>
+      <w:numFmt w:val="bullet"/>
+      <w:lvlText w:val=""/>
+      <w:lvlJc w:val="left"/>
+      <w:pPr>
+        <w:ind w:left="6480" w:hanging="360"/>
+      </w:pPr>
+      <w:rPr>
+        <w:rFonts w:ascii="Wingdings" w:hAnsi="Wingdings" w:hint="default"/>
+      </w:rPr>
+    </w:lvl>
+  </w:abstractNum>
+  <w:abstractNum w:abstractNumId="5" w15:restartNumberingAfterBreak="0">
+    <w:nsid w:val="5C057E41"/>
+    <w:multiLevelType w:val="hybridMultilevel"/>
+    <w:tmpl w:val="B34AD622"/>
+    <w:lvl w:ilvl="0" w:tplc="04090001">
+      <w:start w:val="1"/>
+      <w:numFmt w:val="bullet"/>
+      <w:lvlText w:val=""/>
+      <w:lvlJc w:val="left"/>
+      <w:pPr>
+        <w:ind w:left="720" w:hanging="360"/>
+      </w:pPr>
+      <w:rPr>
+        <w:rFonts w:ascii="Symbol" w:hAnsi="Symbol" w:hint="default"/>
+      </w:rPr>
+    </w:lvl>
+    <w:lvl w:ilvl="1" w:tplc="04090003" w:tentative="1">
+      <w:start w:val="1"/>
+      <w:numFmt w:val="bullet"/>
+      <w:lvlText w:val="o"/>
+      <w:lvlJc w:val="left"/>
+      <w:pPr>
+        <w:ind w:left="1440" w:hanging="360"/>
+      </w:pPr>
+      <w:rPr>
+        <w:rFonts w:ascii="Courier New" w:hAnsi="Courier New" w:cs="Courier New" w:hint="default"/>
+      </w:rPr>
+    </w:lvl>
+    <w:lvl w:ilvl="2" w:tplc="04090005" w:tentative="1">
+      <w:start w:val="1"/>
+      <w:numFmt w:val="bullet"/>
+      <w:lvlText w:val=""/>
+      <w:lvlJc w:val="left"/>
+      <w:pPr>
+        <w:ind w:left="2160" w:hanging="360"/>
+      </w:pPr>
+      <w:rPr>
+        <w:rFonts w:ascii="Wingdings" w:hAnsi="Wingdings" w:hint="default"/>
+      </w:rPr>
+    </w:lvl>
+    <w:lvl w:ilvl="3" w:tplc="04090001" w:tentative="1">
+      <w:start w:val="1"/>
+      <w:numFmt w:val="bullet"/>
+      <w:lvlText w:val=""/>
+      <w:lvlJc w:val="left"/>
+      <w:pPr>
+        <w:ind w:left="2880" w:hanging="360"/>
+      </w:pPr>
+      <w:rPr>
+        <w:rFonts w:ascii="Symbol" w:hAnsi="Symbol" w:hint="default"/>
+      </w:rPr>
+    </w:lvl>
+    <w:lvl w:ilvl="4" w:tplc="04090003" w:tentative="1">
+      <w:start w:val="1"/>
+      <w:numFmt w:val="bullet"/>
+      <w:lvlText w:val="o"/>
+      <w:lvlJc w:val="left"/>
+      <w:pPr>
+        <w:ind w:left="3600" w:hanging="360"/>
+      </w:pPr>
+      <w:rPr>
+        <w:rFonts w:ascii="Courier New" w:hAnsi="Courier New" w:cs="Courier New" w:hint="default"/>
+      </w:rPr>
+    </w:lvl>
+    <w:lvl w:ilvl="5" w:tplc="04090005" w:tentative="1">
+      <w:start w:val="1"/>
+      <w:numFmt w:val="bullet"/>
+      <w:lvlText w:val=""/>
+      <w:lvlJc w:val="left"/>
+      <w:pPr>
+        <w:ind w:left="4320" w:hanging="360"/>
+      </w:pPr>
+      <w:rPr>
+        <w:rFonts w:ascii="Wingdings" w:hAnsi="Wingdings" w:hint="default"/>
+      </w:rPr>
+    </w:lvl>
+    <w:lvl w:ilvl="6" w:tplc="04090001" w:tentative="1">
+      <w:start w:val="1"/>
+      <w:numFmt w:val="bullet"/>
+      <w:lvlText w:val=""/>
+      <w:lvlJc w:val="left"/>
+      <w:pPr>
+        <w:ind w:left="5040" w:hanging="360"/>
+      </w:pPr>
+      <w:rPr>
+        <w:rFonts w:ascii="Symbol" w:hAnsi="Symbol" w:hint="default"/>
+      </w:rPr>
+    </w:lvl>
+    <w:lvl w:ilvl="7" w:tplc="04090003" w:tentative="1">
+      <w:start w:val="1"/>
+      <w:numFmt w:val="bullet"/>
+      <w:lvlText w:val="o"/>
+      <w:lvlJc w:val="left"/>
+      <w:pPr>
+        <w:ind w:left="5760" w:hanging="360"/>
+      </w:pPr>
+      <w:rPr>
+        <w:rFonts w:ascii="Courier New" w:hAnsi="Courier New" w:cs="Courier New" w:hint="default"/>
+      </w:rPr>
+    </w:lvl>
+    <w:lvl w:ilvl="8" w:tplc="04090005" w:tentative="1">
+      <w:start w:val="1"/>
+      <w:numFmt w:val="bullet"/>
+      <w:lvlText w:val=""/>
+      <w:lvlJc w:val="left"/>
+      <w:pPr>
+        <w:ind w:left="6480" w:hanging="360"/>
+      </w:pPr>
+      <w:rPr>
+        <w:rFonts w:ascii="Wingdings" w:hAnsi="Wingdings" w:hint="default"/>
+      </w:rPr>
+    </w:lvl>
+  </w:abstractNum>
   <w:num w:numId="1" w16cid:durableId="539247854">
     <w:abstractNumId w:val="0"/>
   </w:num>
   <w:num w:numId="2" w16cid:durableId="304504189">
     <w:abstractNumId w:val="1"/>
+  </w:num>
+  <w:num w:numId="3" w16cid:durableId="530146356">
+    <w:abstractNumId w:val="5"/>
+  </w:num>
+  <w:num w:numId="4" w16cid:durableId="1984851423">
+    <w:abstractNumId w:val="2"/>
+  </w:num>
+  <w:num w:numId="5" w16cid:durableId="362636381">
+    <w:abstractNumId w:val="3"/>
+  </w:num>
+  <w:num w:numId="6" w16cid:durableId="1159341690">
+    <w:abstractNumId w:val="4"/>
   </w:num>
 </w:numbering>
 </file>
@@ -1177,6 +2086,7 @@
   <w:style w:type="character" w:default="1" w:styleId="DefaultParagraphFont">
     <w:name w:val="Default Paragraph Font"/>
     <w:uiPriority w:val="1"/>
+    <w:semiHidden/>
     <w:unhideWhenUsed/>
   </w:style>
   <w:style w:type="table" w:default="1" w:styleId="TableNormal">
@@ -1511,6 +2421,18 @@
     <w:rPr>
       <w:color w:val="605E5C"/>
       <w:shd w:val="clear" w:color="auto" w:fill="E1DFDD"/>
+    </w:rPr>
+  </w:style>
+  <w:style w:type="character" w:styleId="FollowedHyperlink">
+    <w:name w:val="FollowedHyperlink"/>
+    <w:basedOn w:val="DefaultParagraphFont"/>
+    <w:uiPriority w:val="99"/>
+    <w:semiHidden/>
+    <w:unhideWhenUsed/>
+    <w:rsid w:val="00584A7B"/>
+    <w:rPr>
+      <w:color w:val="954F72" w:themeColor="followedHyperlink"/>
+      <w:u w:val="single"/>
     </w:rPr>
   </w:style>
 </w:styles>

</xml_diff>